<commit_message>
corrected char error condition
</commit_message>
<xml_diff>
--- a/A11/CST8221_A11_SeanBradbury.docx
+++ b/A11/CST8221_A11_SeanBradbury.docx
@@ -6792,6 +6792,12 @@
               </w:rPr>
               <w:t xml:space="preserve">type data. </w:t>
             </w:r>
+            <w:r>
+              <w:rPr>
+                <w:rFonts w:ascii="Arial" w:eastAsia="Arial" w:hAnsi="Arial"/>
+              </w:rPr>
+              <w:t xml:space="preserve">JavaScript uses the Function keyword which does not exist in Chopin. </w:t>
+            </w:r>
           </w:p>
           <w:p>
             <w:pPr>
@@ -6963,7 +6969,14 @@
               <w:rPr>
                 <w:rFonts w:ascii="Arial" w:eastAsia="Arial" w:hAnsi="Arial"/>
               </w:rPr>
-              <w:t>ensures impossible things such as negative pitch are not allowed.</w:t>
+              <w:t xml:space="preserve">ensures impossible things such as negative </w:t>
+            </w:r>
+            <w:r>
+              <w:rPr>
+                <w:rFonts w:ascii="Arial" w:eastAsia="Arial" w:hAnsi="Arial"/>
+              </w:rPr>
+              <w:lastRenderedPageBreak/>
+              <w:t>pitch are not allowed.</w:t>
             </w:r>
           </w:p>
           <w:p>
@@ -7360,47 +7373,7 @@
           <w:sz w:val="24"/>
           <w:szCs w:val="24"/>
         </w:rPr>
-        <w:t xml:space="preserve">First, </w:t>
-      </w:r>
-      <w:r>
-        <w:rPr>
-          <w:rFonts w:ascii="Arial" w:hAnsi="Arial" w:cs="Arial"/>
-          <w:sz w:val="24"/>
-          <w:szCs w:val="24"/>
-        </w:rPr>
-        <w:t xml:space="preserve">I will </w:t>
-      </w:r>
-      <w:r>
-        <w:rPr>
-          <w:rFonts w:ascii="Arial" w:hAnsi="Arial" w:cs="Arial"/>
-          <w:sz w:val="24"/>
-          <w:szCs w:val="24"/>
-        </w:rPr>
-        <w:t>clearly</w:t>
-      </w:r>
-      <w:r>
-        <w:rPr>
-          <w:rFonts w:ascii="Arial" w:hAnsi="Arial" w:cs="Arial"/>
-          <w:sz w:val="24"/>
-          <w:szCs w:val="24"/>
-        </w:rPr>
-        <w:t xml:space="preserve"> </w:t>
-      </w:r>
-      <w:r>
-        <w:rPr>
-          <w:rFonts w:ascii="Arial" w:hAnsi="Arial" w:cs="Arial"/>
-          <w:sz w:val="24"/>
-          <w:szCs w:val="24"/>
-        </w:rPr>
-        <w:t>define the syntax of Chopin. This includes specifying the grammar rules for various constructs like notes, chords, sequences, loops, and other musical elements.</w:t>
-      </w:r>
-      <w:r>
-        <w:rPr>
-          <w:rFonts w:ascii="Arial" w:hAnsi="Arial" w:cs="Arial"/>
-          <w:sz w:val="24"/>
-          <w:szCs w:val="24"/>
-        </w:rPr>
-        <w:t xml:space="preserve"> Chopin will have special data types for pitch, duration, velocity, and beat.</w:t>
+        <w:t>First, I will clearly define the syntax of Chopin. This includes specifying the grammar rules for various constructs like notes, chords, sequences, loops, and other musical elements. Chopin will have special data types for pitch, duration, velocity, and beat.</w:t>
       </w:r>
     </w:p>
     <w:p>
@@ -7454,23 +7427,7 @@
           <w:sz w:val="24"/>
           <w:szCs w:val="24"/>
         </w:rPr>
-        <w:t>Then, p</w:t>
-      </w:r>
-      <w:r>
-        <w:rPr>
-          <w:rFonts w:ascii="Arial" w:hAnsi="Arial" w:cs="Arial"/>
-          <w:sz w:val="24"/>
-          <w:szCs w:val="24"/>
-        </w:rPr>
-        <w:t>arsing involves analyzing the token list according to the grammar rules to create an Abstract Syntax Tree (AST). The AST represents the hierarchical structure of the code.</w:t>
-      </w:r>
-      <w:r>
-        <w:rPr>
-          <w:rFonts w:ascii="Arial" w:hAnsi="Arial" w:cs="Arial"/>
-          <w:sz w:val="24"/>
-          <w:szCs w:val="24"/>
-        </w:rPr>
-        <w:t xml:space="preserve"> Then I can translate the tree into c code.</w:t>
+        <w:t>Then, parsing involves analyzing the token list according to the grammar rules to create an Abstract Syntax Tree (AST). The AST represents the hierarchical structure of the code. Then I can translate the tree into c code.</w:t>
       </w:r>
     </w:p>
     <w:p>
@@ -7571,94 +7528,6 @@
     </w:p>
     <w:p>
       <w:pPr>
-        <w:tabs>
-          <w:tab w:val="left" w:pos="1553"/>
-        </w:tabs>
-        <w:spacing w:before="120" w:after="120"/>
-        <w:ind w:left="111" w:right="38"/>
-        <w:jc w:val="both"/>
-        <w:rPr>
-          <w:rFonts w:ascii="Arial" w:eastAsia="Arial" w:hAnsi="Arial" w:cs="Arial"/>
-          <w:i/>
-          <w:color w:val="C00000"/>
-          <w:spacing w:val="-2"/>
-          <w:sz w:val="24"/>
-          <w:szCs w:val="28"/>
-        </w:rPr>
-      </w:pPr>
-      <w:r>
-        <w:rPr>
-          <w:rFonts w:ascii="Arial" w:eastAsia="Arial" w:hAnsi="Arial" w:cs="Arial"/>
-          <w:i/>
-          <w:color w:val="C00000"/>
-          <w:spacing w:val="-2"/>
-          <w:sz w:val="24"/>
-          <w:szCs w:val="28"/>
-        </w:rPr>
-        <w:t>[Your ideas about how to identify elements from language]</w:t>
-      </w:r>
-    </w:p>
-    <w:p>
-      <w:pPr>
-        <w:pStyle w:val="ListParagraph"/>
-        <w:numPr>
-          <w:ilvl w:val="0"/>
-          <w:numId w:val="46"/>
-        </w:numPr>
-        <w:tabs>
-          <w:tab w:val="left" w:pos="1553"/>
-        </w:tabs>
-        <w:spacing w:before="120" w:after="120"/>
-        <w:ind w:right="38"/>
-        <w:jc w:val="both"/>
-        <w:rPr>
-          <w:rFonts w:ascii="Arial" w:eastAsia="Arial" w:hAnsi="Arial" w:cs="Arial"/>
-          <w:i/>
-          <w:color w:val="C00000"/>
-          <w:spacing w:val="-2"/>
-          <w:sz w:val="24"/>
-          <w:szCs w:val="28"/>
-        </w:rPr>
-      </w:pPr>
-      <w:r>
-        <w:rPr>
-          <w:rFonts w:ascii="Arial" w:eastAsia="Arial" w:hAnsi="Arial" w:cs="Arial"/>
-          <w:i/>
-          <w:color w:val="C00000"/>
-          <w:spacing w:val="-2"/>
-          <w:sz w:val="24"/>
-          <w:szCs w:val="28"/>
-        </w:rPr>
-        <w:lastRenderedPageBreak/>
-        <w:t>Consider your "write to the console" command as an example.  How will your compiler detect it?  How will it sort out what to write to the console?  What if there's some literal text (</w:t>
-      </w:r>
-      <w:proofErr w:type="spellStart"/>
-      <w:r>
-        <w:rPr>
-          <w:rFonts w:ascii="Arial" w:eastAsia="Arial" w:hAnsi="Arial" w:cs="Arial"/>
-          <w:i/>
-          <w:color w:val="C00000"/>
-          <w:spacing w:val="-2"/>
-          <w:sz w:val="24"/>
-          <w:szCs w:val="28"/>
-        </w:rPr>
-        <w:t>ie</w:t>
-      </w:r>
-      <w:proofErr w:type="spellEnd"/>
-      <w:r>
-        <w:rPr>
-          <w:rFonts w:ascii="Arial" w:eastAsia="Arial" w:hAnsi="Arial" w:cs="Arial"/>
-          <w:i/>
-          <w:color w:val="C00000"/>
-          <w:spacing w:val="-2"/>
-          <w:sz w:val="24"/>
-          <w:szCs w:val="28"/>
-        </w:rPr>
-        <w:t>: "this is going to get printed") instead of variables?</w:t>
-      </w:r>
-    </w:p>
-    <w:p>
-      <w:pPr>
         <w:pStyle w:val="ListParagraph"/>
         <w:tabs>
           <w:tab w:val="left" w:pos="1553"/>
@@ -7700,6 +7569,7 @@
           <w:sz w:val="24"/>
           <w:szCs w:val="28"/>
         </w:rPr>
+        <w:lastRenderedPageBreak/>
         <w:t xml:space="preserve">Chopin will use </w:t>
       </w:r>
       <w:proofErr w:type="gramStart"/>
@@ -7777,111 +7647,6 @@
           <w:szCs w:val="28"/>
         </w:rPr>
         <w:t>() in c to perform the job. If there are no quotation marks inside of the parenthesis then the compiler will know that it is a variable to be printed, if there are quotation marks then the compiler will know to print the literal string.</w:t>
-      </w:r>
-    </w:p>
-    <w:p>
-      <w:pPr>
-        <w:tabs>
-          <w:tab w:val="left" w:pos="1553"/>
-        </w:tabs>
-        <w:spacing w:before="120" w:after="120"/>
-        <w:ind w:right="38"/>
-        <w:jc w:val="both"/>
-        <w:rPr>
-          <w:rFonts w:ascii="Arial" w:eastAsia="Arial" w:hAnsi="Arial" w:cs="Arial"/>
-          <w:iCs/>
-          <w:color w:val="C00000"/>
-          <w:spacing w:val="-2"/>
-          <w:sz w:val="24"/>
-          <w:szCs w:val="28"/>
-        </w:rPr>
-      </w:pPr>
-    </w:p>
-    <w:p>
-      <w:pPr>
-        <w:tabs>
-          <w:tab w:val="left" w:pos="1553"/>
-        </w:tabs>
-        <w:spacing w:before="120" w:after="120"/>
-        <w:ind w:left="111" w:right="38"/>
-        <w:jc w:val="both"/>
-        <w:rPr>
-          <w:rFonts w:ascii="Arial" w:eastAsia="Arial" w:hAnsi="Arial" w:cs="Arial"/>
-          <w:i/>
-          <w:color w:val="C00000"/>
-          <w:spacing w:val="-2"/>
-          <w:sz w:val="24"/>
-          <w:szCs w:val="28"/>
-        </w:rPr>
-      </w:pPr>
-      <w:r>
-        <w:rPr>
-          <w:rFonts w:ascii="Arial" w:eastAsia="Arial" w:hAnsi="Arial" w:cs="Arial"/>
-          <w:i/>
-          <w:color w:val="C00000"/>
-          <w:spacing w:val="-2"/>
-          <w:sz w:val="24"/>
-          <w:szCs w:val="28"/>
-        </w:rPr>
-        <w:t>[Your ideas about how to identify scope (ex: blocks between conditionals or functions)]</w:t>
-      </w:r>
-    </w:p>
-    <w:p>
-      <w:pPr>
-        <w:pStyle w:val="ListParagraph"/>
-        <w:numPr>
-          <w:ilvl w:val="0"/>
-          <w:numId w:val="46"/>
-        </w:numPr>
-        <w:tabs>
-          <w:tab w:val="left" w:pos="1553"/>
-        </w:tabs>
-        <w:spacing w:before="120" w:after="120"/>
-        <w:ind w:right="38"/>
-        <w:jc w:val="both"/>
-        <w:rPr>
-          <w:rFonts w:ascii="Arial" w:eastAsia="Arial" w:hAnsi="Arial" w:cs="Arial"/>
-          <w:i/>
-          <w:color w:val="C00000"/>
-          <w:spacing w:val="-2"/>
-          <w:sz w:val="24"/>
-          <w:szCs w:val="28"/>
-        </w:rPr>
-      </w:pPr>
-      <w:r>
-        <w:rPr>
-          <w:rFonts w:ascii="Arial" w:eastAsia="Arial" w:hAnsi="Arial" w:cs="Arial"/>
-          <w:i/>
-          <w:color w:val="C00000"/>
-          <w:spacing w:val="-2"/>
-          <w:sz w:val="24"/>
-          <w:szCs w:val="28"/>
-        </w:rPr>
-        <w:t xml:space="preserve">How do you mark a block of code?  If I use your loop logic, how do I control what portion of code gets looped through?  In C, you might use </w:t>
-      </w:r>
-      <w:proofErr w:type="gramStart"/>
-      <w:r>
-        <w:rPr>
-          <w:rFonts w:ascii="Arial" w:eastAsia="Arial" w:hAnsi="Arial" w:cs="Arial"/>
-          <w:i/>
-          <w:color w:val="C00000"/>
-          <w:spacing w:val="-2"/>
-          <w:sz w:val="24"/>
-          <w:szCs w:val="28"/>
-        </w:rPr>
-        <w:t>{ and</w:t>
-      </w:r>
-      <w:proofErr w:type="gramEnd"/>
-      <w:r>
-        <w:rPr>
-          <w:rFonts w:ascii="Arial" w:eastAsia="Arial" w:hAnsi="Arial" w:cs="Arial"/>
-          <w:i/>
-          <w:color w:val="C00000"/>
-          <w:spacing w:val="-2"/>
-          <w:sz w:val="24"/>
-          <w:szCs w:val="28"/>
-        </w:rPr>
-        <w:t xml:space="preserve"> }.  In Python, the indentation is what matters.  How does it work in your language?</w:t>
       </w:r>
     </w:p>
     <w:p>
@@ -8484,7 +8249,7 @@
                 <v:shape id="_x0000_i1025" type="#_x0000_t75" style="width:70.8pt;height:69pt" o:ole="">
                   <v:imagedata r:id="rId13" o:title=""/>
                 </v:shape>
-                <o:OLEObject Type="Embed" ProgID="PBrush" ShapeID="_x0000_i1025" DrawAspect="Content" ObjectID="_1777446896" r:id="rId14"/>
+                <o:OLEObject Type="Embed" ProgID="PBrush" ShapeID="_x0000_i1025" DrawAspect="Content" ObjectID="_1777631087" r:id="rId14"/>
               </w:object>
             </w:r>
           </w:p>
@@ -8622,6 +8387,164 @@
         </w:rPr>
       </w:pPr>
     </w:p>
+    <w:p>
+      <w:pPr>
+        <w:rPr>
+          <w:rFonts w:ascii="Arial" w:eastAsia="Arial" w:hAnsi="Arial"/>
+          <w:iCs/>
+          <w:sz w:val="24"/>
+        </w:rPr>
+      </w:pPr>
+      <w:r>
+        <w:rPr>
+          <w:rFonts w:ascii="Arial" w:eastAsia="Arial" w:hAnsi="Arial"/>
+          <w:iCs/>
+          <w:sz w:val="24"/>
+        </w:rPr>
+        <w:t>Git/</w:t>
+      </w:r>
+      <w:proofErr w:type="spellStart"/>
+      <w:r>
+        <w:rPr>
+          <w:rFonts w:ascii="Arial" w:eastAsia="Arial" w:hAnsi="Arial"/>
+          <w:iCs/>
+          <w:sz w:val="24"/>
+        </w:rPr>
+        <w:t>Github</w:t>
+      </w:r>
+      <w:proofErr w:type="spellEnd"/>
+      <w:r>
+        <w:rPr>
+          <w:rFonts w:ascii="Arial" w:eastAsia="Arial" w:hAnsi="Arial"/>
+          <w:iCs/>
+          <w:sz w:val="24"/>
+        </w:rPr>
+        <w:t xml:space="preserve"> screenshots</w:t>
+      </w:r>
+    </w:p>
+    <w:p>
+      <w:pPr>
+        <w:rPr>
+          <w:rFonts w:ascii="Arial" w:eastAsia="Arial" w:hAnsi="Arial"/>
+          <w:iCs/>
+          <w:sz w:val="24"/>
+        </w:rPr>
+      </w:pPr>
+    </w:p>
+    <w:p>
+      <w:pPr>
+        <w:rPr>
+          <w:rFonts w:ascii="Arial" w:eastAsia="Arial" w:hAnsi="Arial"/>
+          <w:iCs/>
+          <w:sz w:val="24"/>
+        </w:rPr>
+      </w:pPr>
+      <w:r>
+        <w:rPr>
+          <w:rFonts w:ascii="Arial" w:eastAsia="Arial" w:hAnsi="Arial"/>
+          <w:iCs/>
+          <w:noProof/>
+          <w:sz w:val="24"/>
+        </w:rPr>
+        <w:lastRenderedPageBreak/>
+        <w:drawing>
+          <wp:inline distT="0" distB="0" distL="0" distR="0" wp14:anchorId="6D72F29E" wp14:editId="77191F83">
+            <wp:extent cx="6858000" cy="4375785"/>
+            <wp:effectExtent l="0" t="0" r="0" b="5715"/>
+            <wp:docPr id="2127663128" name="Picture 1" descr="A computer screen with white text&#10;&#10;Description automatically generated"/>
+            <wp:cNvGraphicFramePr>
+              <a:graphicFrameLocks xmlns:a="http://schemas.openxmlformats.org/drawingml/2006/main" noChangeAspect="1"/>
+            </wp:cNvGraphicFramePr>
+            <a:graphic xmlns:a="http://schemas.openxmlformats.org/drawingml/2006/main">
+              <a:graphicData uri="http://schemas.openxmlformats.org/drawingml/2006/picture">
+                <pic:pic xmlns:pic="http://schemas.openxmlformats.org/drawingml/2006/picture">
+                  <pic:nvPicPr>
+                    <pic:cNvPr id="2127663128" name="Picture 1" descr="A computer screen with white text&#10;&#10;Description automatically generated"/>
+                    <pic:cNvPicPr/>
+                  </pic:nvPicPr>
+                  <pic:blipFill>
+                    <a:blip r:embed="rId15"/>
+                    <a:stretch>
+                      <a:fillRect/>
+                    </a:stretch>
+                  </pic:blipFill>
+                  <pic:spPr>
+                    <a:xfrm>
+                      <a:off x="0" y="0"/>
+                      <a:ext cx="6858000" cy="4375785"/>
+                    </a:xfrm>
+                    <a:prstGeom prst="rect">
+                      <a:avLst/>
+                    </a:prstGeom>
+                  </pic:spPr>
+                </pic:pic>
+              </a:graphicData>
+            </a:graphic>
+          </wp:inline>
+        </w:drawing>
+      </w:r>
+    </w:p>
+    <w:p>
+      <w:pPr>
+        <w:rPr>
+          <w:rFonts w:ascii="Arial" w:eastAsia="Arial" w:hAnsi="Arial"/>
+          <w:iCs/>
+          <w:sz w:val="24"/>
+        </w:rPr>
+      </w:pPr>
+    </w:p>
+    <w:p>
+      <w:pPr>
+        <w:rPr>
+          <w:rFonts w:ascii="Arial" w:eastAsia="Arial" w:hAnsi="Arial"/>
+          <w:iCs/>
+          <w:sz w:val="24"/>
+        </w:rPr>
+      </w:pPr>
+      <w:r>
+        <w:rPr>
+          <w:rFonts w:ascii="Arial" w:eastAsia="Arial" w:hAnsi="Arial"/>
+          <w:iCs/>
+          <w:noProof/>
+          <w:sz w:val="24"/>
+        </w:rPr>
+        <w:drawing>
+          <wp:inline distT="0" distB="0" distL="0" distR="0" wp14:anchorId="1CAF4F82" wp14:editId="50C770D0">
+            <wp:extent cx="6858000" cy="2790825"/>
+            <wp:effectExtent l="0" t="0" r="0" b="9525"/>
+            <wp:docPr id="177719272" name="Picture 1" descr="A screenshot of a computer&#10;&#10;Description automatically generated"/>
+            <wp:cNvGraphicFramePr>
+              <a:graphicFrameLocks xmlns:a="http://schemas.openxmlformats.org/drawingml/2006/main" noChangeAspect="1"/>
+            </wp:cNvGraphicFramePr>
+            <a:graphic xmlns:a="http://schemas.openxmlformats.org/drawingml/2006/main">
+              <a:graphicData uri="http://schemas.openxmlformats.org/drawingml/2006/picture">
+                <pic:pic xmlns:pic="http://schemas.openxmlformats.org/drawingml/2006/picture">
+                  <pic:nvPicPr>
+                    <pic:cNvPr id="177719272" name="Picture 1" descr="A screenshot of a computer&#10;&#10;Description automatically generated"/>
+                    <pic:cNvPicPr/>
+                  </pic:nvPicPr>
+                  <pic:blipFill>
+                    <a:blip r:embed="rId16"/>
+                    <a:stretch>
+                      <a:fillRect/>
+                    </a:stretch>
+                  </pic:blipFill>
+                  <pic:spPr>
+                    <a:xfrm>
+                      <a:off x="0" y="0"/>
+                      <a:ext cx="6858000" cy="2790825"/>
+                    </a:xfrm>
+                    <a:prstGeom prst="rect">
+                      <a:avLst/>
+                    </a:prstGeom>
+                  </pic:spPr>
+                </pic:pic>
+              </a:graphicData>
+            </a:graphic>
+          </wp:inline>
+        </w:drawing>
+      </w:r>
+    </w:p>
     <w:bookmarkEnd w:id="0"/>
     <w:p>
       <w:pPr>
@@ -8691,8 +8614,8 @@
       </w:r>
     </w:p>
     <w:sectPr>
-      <w:headerReference w:type="default" r:id="rId15"/>
-      <w:footerReference w:type="default" r:id="rId16"/>
+      <w:headerReference w:type="default" r:id="rId17"/>
+      <w:footerReference w:type="default" r:id="rId18"/>
       <w:type w:val="continuous"/>
       <w:pgSz w:w="12240" w:h="15840"/>
       <w:pgMar w:top="720" w:right="720" w:bottom="720" w:left="720" w:header="708" w:footer="708" w:gutter="0"/>

</xml_diff>